<commit_message>
RAPPORT + VIDEOINSPELNING KVAR BARA
</commit_message>
<xml_diff>
--- a/HT2023_DT162G-Projektrapport-maka2207-Max_Karlstedt.docx
+++ b/HT2023_DT162G-Projektrapport-maka2207-Max_Karlstedt.docx
@@ -425,7 +425,7 @@
                     <a:blip r:embed="rId10">
                       <a:extLst>
                         <a:ext uri="{28A0092B-C50C-407E-A947-70E740481C1C}">
-                          <a14:useLocalDpi xmlns="" xmlns:wpc="http://schemas.microsoft.com/office/word/2010/wordprocessingCanvas" xmlns:cx="http://schemas.microsoft.com/office/drawing/2014/chartex" xmlns:cx1="http://schemas.microsoft.com/office/drawing/2015/9/8/chartex" xmlns:cx2="http://schemas.microsoft.com/office/drawing/2015/10/21/chartex" xmlns:cx3="http://schemas.microsoft.com/office/drawing/2016/5/9/chartex" xmlns:cx4="http://schemas.microsoft.com/office/drawing/2016/5/10/chartex" xmlns:cx5="http://schemas.microsoft.com/office/drawing/2016/5/11/chartex" xmlns:cx6="http://schemas.microsoft.com/office/drawing/2016/5/12/chartex" xmlns:cx7="http://schemas.microsoft.com/office/drawing/2016/5/13/chartex" xmlns:cx8="http://schemas.microsoft.com/office/drawing/2016/5/14/chartex" xmlns:mc="http://schemas.openxmlformats.org/markup-compatibility/2006" xmlns:aink="http://schemas.microsoft.com/office/drawing/2016/ink" xmlns:am3d="http://schemas.microsoft.com/office/drawing/2017/model3d" xmlns:o="urn:schemas-microsoft-com:office:office" xmlns:v="urn:schemas-microsoft-com:vml" xmlns:wp14="http://schemas.microsoft.com/office/word/2010/wordprocessingDrawing" xmlns:w10="urn:schemas-microsoft-com:office:word" xmlns:w="http://schemas.openxmlformats.org/wordprocessingml/2006/main" xmlns:w14="http://schemas.microsoft.com/office/word/2010/wordml" xmlns:w15="http://schemas.microsoft.com/office/word/2012/wordml" xmlns:w16cex="http://schemas.microsoft.com/office/word/2018/wordml/cex" xmlns:w16cid="http://schemas.microsoft.com/office/word/2016/wordml/cid" xmlns:w16="http://schemas.microsoft.com/office/word/2018/wordml" xmlns:w16se="http://schemas.microsoft.com/office/word/2015/wordml/symex" xmlns:wpg="http://schemas.microsoft.com/office/word/2010/wordprocessingGroup" xmlns:wpi="http://schemas.microsoft.com/office/word/2010/wordprocessingInk" xmlns:wps="http://schemas.microsoft.com/office/word/2010/wordprocessingShape" xmlns:a14="http://schemas.microsoft.com/office/drawing/2010/main" val="0"/>
+                          <a14:useLocalDpi xmlns:a14="http://schemas.microsoft.com/office/drawing/2010/main" xmlns:wps="http://schemas.microsoft.com/office/word/2010/wordprocessingShape" xmlns:wpi="http://schemas.microsoft.com/office/word/2010/wordprocessingInk" xmlns:wpg="http://schemas.microsoft.com/office/word/2010/wordprocessingGroup" xmlns:w16se="http://schemas.microsoft.com/office/word/2015/wordml/symex" xmlns:w16="http://schemas.microsoft.com/office/word/2018/wordml" xmlns:w16cid="http://schemas.microsoft.com/office/word/2016/wordml/cid" xmlns:w16cex="http://schemas.microsoft.com/office/word/2018/wordml/cex" xmlns:w15="http://schemas.microsoft.com/office/word/2012/wordml" xmlns:w14="http://schemas.microsoft.com/office/word/2010/wordml" xmlns:w="http://schemas.openxmlformats.org/wordprocessingml/2006/main" xmlns:w10="urn:schemas-microsoft-com:office:word" xmlns:wp14="http://schemas.microsoft.com/office/word/2010/wordprocessingDrawing" xmlns:v="urn:schemas-microsoft-com:vml" xmlns:o="urn:schemas-microsoft-com:office:office" xmlns:am3d="http://schemas.microsoft.com/office/drawing/2017/model3d" xmlns:aink="http://schemas.microsoft.com/office/drawing/2016/ink" xmlns:mc="http://schemas.openxmlformats.org/markup-compatibility/2006" xmlns:cx8="http://schemas.microsoft.com/office/drawing/2016/5/14/chartex" xmlns:cx7="http://schemas.microsoft.com/office/drawing/2016/5/13/chartex" xmlns:cx6="http://schemas.microsoft.com/office/drawing/2016/5/12/chartex" xmlns:cx5="http://schemas.microsoft.com/office/drawing/2016/5/11/chartex" xmlns:cx4="http://schemas.microsoft.com/office/drawing/2016/5/10/chartex" xmlns:cx3="http://schemas.microsoft.com/office/drawing/2016/5/9/chartex" xmlns:cx2="http://schemas.microsoft.com/office/drawing/2015/10/21/chartex" xmlns:cx1="http://schemas.microsoft.com/office/drawing/2015/9/8/chartex" xmlns:cx="http://schemas.microsoft.com/office/drawing/2014/chartex" xmlns:wpc="http://schemas.microsoft.com/office/word/2010/wordprocessingCanvas" xmlns="" val="0"/>
                         </a:ext>
                       </a:extLst>
                     </a:blip>
@@ -4033,7 +4033,13 @@
         <w:t>En användare i MongoD</w:t>
       </w:r>
       <w:r>
-        <w:t>B-databasen består av: registrerat användarnamn, samma användarnamn i endast små tecken, fullständigt namn, krypterat lösenord, en stränglista över roller (behörigheter) för användaren, en åtkomstnyckel, en uppdateringsnyckel, status om kontot är (av)blockerat, status om kontot är (in)aktiverat, och datum för senast inloggning för användaren ifråga.</w:t>
+        <w:t>B-databasen består av: registrerat användarnamn, samma användarnamn i endast små tecken, fullständigt namn, krypterat lösenord, en stränglista över roller (behörigheter) för användaren, en åtkomstnyckel, en uppdater</w:t>
+      </w:r>
+      <w:r>
+        <w:t>ingsnyckel, s</w:t>
+      </w:r>
+      <w:r>
+        <w:t>tatus om kontot är (in)aktiverat, och datum för senast inloggning för användaren ifråga.</w:t>
       </w:r>
     </w:p>
     <w:p>
@@ -4060,8 +4066,11 @@
         </w:numPr>
       </w:pPr>
       <w:r>
+        <w:t xml:space="preserve">När en datorkomponent skapas i intranätet ska det gå att skapa det </w:t>
+      </w:r>
+      <w:r>
         <w:lastRenderedPageBreak/>
-        <w:t>När en datorkomponent skapas i intranätet ska det gå att skapa det med eller utan bilder. Bilder som väljs ska kunna förhandsvisas och enskilda bilder ska kunna ändras/raderas innan själva datorkomponenten sedan skapas/läggs upp i intranätet.</w:t>
+        <w:t>med eller utan bilder. Bilder som väljs ska kunna förhandsvisas och enskilda bilder ska kunna ändras/raderas innan själva datorkomponenten sedan skapas/läggs upp i intranätet.</w:t>
       </w:r>
     </w:p>
     <w:p/>
@@ -8761,7 +8770,7 @@
       <w:rPr>
         <w:noProof/>
       </w:rPr>
-      <w:t>9</w:t>
+      <w:t>2</w:t>
     </w:r>
     <w:r>
       <w:fldChar w:fldCharType="end"/>
@@ -11314,7 +11323,7 @@
   <a:extraClrSchemeLst/>
   <a:extLst>
     <a:ext uri="{05A4C25C-085E-4340-85A3-A5531E510DB2}">
-      <thm15:themeFamily xmlns="" xmlns:thm15="http://schemas.microsoft.com/office/thememl/2012/main" name="Office Theme" id="{62F939B6-93AF-4DB8-9C6B-D6C7DFDC589F}" vid="{4A3C46E8-61CC-4603-A589-7422A47A8E4A}"/>
+      <thm15:themeFamily xmlns:thm15="http://schemas.microsoft.com/office/thememl/2012/main" xmlns="" name="Office Theme" id="{62F939B6-93AF-4DB8-9C6B-D6C7DFDC589F}" vid="{4A3C46E8-61CC-4603-A589-7422A47A8E4A}"/>
     </a:ext>
   </a:extLst>
 </a:theme>

</xml_diff>